<commit_message>
Präsi Qualimgmt in Coachingprotokoll übernommen. Protokoll noch unfertig.
</commit_message>
<xml_diff>
--- a/Dokumente/Coaching/2016-11-16_FünftesCoaching.docx
+++ b/Dokumente/Coaching/2016-11-16_FünftesCoaching.docx
@@ -293,14 +293,8 @@
     <w:p>
       <w:pPr>
         <w:pStyle w:val="KeinLeerraum"/>
-        <w:rPr>
-          <w:lang w:val="en-US"/>
-        </w:rPr>
-      </w:pPr>
-      <w:r>
-        <w:rPr>
-          <w:lang w:val="en-US"/>
-        </w:rPr>
+      </w:pPr>
+      <w:r>
         <w:t>Projektmanagement:  Simon Catley, Matthias Maus, Philipp Dolfus</w:t>
       </w:r>
     </w:p>
@@ -432,6 +426,11 @@
     <w:p>
       <w:r>
         <w:t>- Dokumentation des Qualitätsmgmt in Git Wiki</w:t>
+      </w:r>
+    </w:p>
+    <w:p>
+      <w:r>
+        <w:t>- Kommunikation von Fehlern über Git Issues</w:t>
       </w:r>
       <w:r>
         <w:br w:type="page"/>

</xml_diff>

<commit_message>
Protokoll angepasst wie von Erbach gewünscht
</commit_message>
<xml_diff>
--- a/Dokumente/Coaching/2016-11-16_FünftesCoaching.docx
+++ b/Dokumente/Coaching/2016-11-16_FünftesCoaching.docx
@@ -250,12 +250,27 @@
           <w:b/>
         </w:rPr>
         <w:tab/>
-      </w:r>
-      <w:r>
-        <w:rPr>
-          <w:b/>
-        </w:rPr>
-        <w:t>6</w:t>
+        <w:t>6. Action List</w:t>
+      </w:r>
+    </w:p>
+    <w:p>
+      <w:pPr>
+        <w:pStyle w:val="KeinLeerraum"/>
+        <w:rPr>
+          <w:b/>
+        </w:rPr>
+      </w:pPr>
+      <w:r>
+        <w:rPr>
+          <w:b/>
+        </w:rPr>
+        <w:tab/>
+      </w:r>
+      <w:r>
+        <w:rPr>
+          <w:b/>
+        </w:rPr>
+        <w:t>7</w:t>
       </w:r>
       <w:r>
         <w:rPr>
@@ -455,6 +470,24 @@
     <w:p>
       <w:r>
         <w:t>- Noch keine Implementierung (außer GUI Prototyp)</w:t>
+      </w:r>
+    </w:p>
+    <w:p>
+      <w:pPr>
+        <w:pStyle w:val="berschrift2"/>
+      </w:pPr>
+      <w:r>
+        <w:t>Action List</w:t>
+      </w:r>
+    </w:p>
+    <w:p>
+      <w:r>
+        <w:t>- Anpassungen an Lastenheft vornehmen</w:t>
+      </w:r>
+    </w:p>
+    <w:p>
+      <w:r>
+        <w:t>- Unterschrift vom Kunden einholen</w:t>
       </w:r>
     </w:p>
     <w:p>
@@ -970,6 +1003,28 @@
       <w:szCs w:val="26"/>
     </w:rPr>
   </w:style>
+  <w:style w:type="paragraph" w:styleId="berschrift3">
+    <w:name w:val="heading 3"/>
+    <w:basedOn w:val="Standard"/>
+    <w:next w:val="Standard"/>
+    <w:link w:val="berschrift3Zchn"/>
+    <w:uiPriority w:val="9"/>
+    <w:unhideWhenUsed/>
+    <w:qFormat/>
+    <w:rsid w:val="00B562F5"/>
+    <w:pPr>
+      <w:keepNext/>
+      <w:keepLines/>
+      <w:spacing w:before="200" w:after="0"/>
+      <w:outlineLvl w:val="2"/>
+    </w:pPr>
+    <w:rPr>
+      <w:rFonts w:asciiTheme="majorHAnsi" w:eastAsiaTheme="majorEastAsia" w:hAnsiTheme="majorHAnsi" w:cstheme="majorBidi"/>
+      <w:b/>
+      <w:bCs/>
+      <w:color w:val="4F81BD" w:themeColor="accent1"/>
+    </w:rPr>
+  </w:style>
   <w:style w:type="character" w:default="1" w:styleId="Absatz-Standardschriftart">
     <w:name w:val="Default Paragraph Font"/>
     <w:uiPriority w:val="1"/>
@@ -1152,6 +1207,19 @@
     <w:pPr>
       <w:spacing w:after="0" w:line="240" w:lineRule="auto"/>
     </w:pPr>
+  </w:style>
+  <w:style w:type="character" w:customStyle="1" w:styleId="berschrift3Zchn">
+    <w:name w:val="Überschrift 3 Zchn"/>
+    <w:basedOn w:val="Absatz-Standardschriftart"/>
+    <w:link w:val="berschrift3"/>
+    <w:uiPriority w:val="9"/>
+    <w:rsid w:val="00B562F5"/>
+    <w:rPr>
+      <w:rFonts w:asciiTheme="majorHAnsi" w:eastAsiaTheme="majorEastAsia" w:hAnsiTheme="majorHAnsi" w:cstheme="majorBidi"/>
+      <w:b/>
+      <w:bCs/>
+      <w:color w:val="4F81BD" w:themeColor="accent1"/>
+    </w:rPr>
   </w:style>
 </w:styles>
 </file>

</xml_diff>